<commit_message>
v3.1 of draft publication
</commit_message>
<xml_diff>
--- a/Publication/v3.1 Draft publication.docx
+++ b/Publication/v3.1 Draft publication.docx
@@ -356,12 +356,14 @@
       <w:r>
         <w:t xml:space="preserve">and </w:t>
       </w:r>
+      <w:bookmarkStart w:id="0" w:name="_GoBack"/>
       <w:r>
         <w:t xml:space="preserve">establish a platform of safety informatics theory </w:t>
       </w:r>
       <w:r>
         <w:t>for future research and development</w:t>
       </w:r>
+      <w:bookmarkEnd w:id="0"/>
       <w:r>
         <w:t>.</w:t>
       </w:r>
@@ -1588,11 +1590,16 @@
       <w:r>
         <w:t xml:space="preserve"> were collated from a scoping review of the academic, commercial and grey literature relating to </w:t>
       </w:r>
+      <w:proofErr w:type="gramStart"/>
       <w:r>
         <w:t>HIS</w:t>
       </w:r>
       <w:r>
-        <w:t>s.</w:t>
+        <w:t>s</w:t>
+      </w:r>
+      <w:proofErr w:type="gramEnd"/>
+      <w:r>
+        <w:t>.</w:t>
       </w:r>
       <w:r>
         <w:t xml:space="preserve"> In subsequent meetings, the group collated and synthesised contributions to 1) describe characteristics of new and emerging </w:t>
@@ -1701,12 +1708,14 @@
       <w:r>
         <w:t xml:space="preserve">Table </w:t>
       </w:r>
+      <w:proofErr w:type="spellStart"/>
       <w:r>
         <w:rPr>
           <w:shd w:val="clear" w:color="auto" w:fill="FFFF00"/>
         </w:rPr>
         <w:t>xC.I.R.x</w:t>
       </w:r>
+      <w:proofErr w:type="spellEnd"/>
       <w:r>
         <w:t xml:space="preserve"> summarises the challenges and our </w:t>
       </w:r>
@@ -3383,7 +3392,8 @@
         </w:rPr>
         <w:t>will help all stakeholders in healthcare to acknowledge the systemic nature of HISs and their place within healthcare systems</w:t>
       </w:r>
-      <w:commentRangeStart w:id="0"/>
+      <w:commentRangeStart w:id="1"/>
+      <w:proofErr w:type="gramStart"/>
       <w:r>
         <w:rPr>
           <w:shd w:val="clear" w:color="auto" w:fill="5B9BD5" w:themeFill="accent1"/>
@@ -3394,14 +3404,21 @@
         <w:rPr>
           <w:highlight w:val="yellow"/>
         </w:rPr>
-        <w:t>**Jon Benn**</w:t>
-      </w:r>
-      <w:commentRangeEnd w:id="0"/>
+        <w:t>*</w:t>
+      </w:r>
+      <w:proofErr w:type="gramEnd"/>
+      <w:r>
+        <w:rPr>
+          <w:highlight w:val="yellow"/>
+        </w:rPr>
+        <w:t>*Jon Benn**</w:t>
+      </w:r>
+      <w:commentRangeEnd w:id="1"/>
       <w:r>
         <w:rPr>
           <w:rStyle w:val="CommentReference"/>
         </w:rPr>
-        <w:commentReference w:id="0"/>
+        <w:commentReference w:id="1"/>
       </w:r>
     </w:p>
     <w:p>
@@ -3620,7 +3637,35 @@
         <w:rPr>
           <w:shd w:val="clear" w:color="auto" w:fill="ED7D31" w:themeFill="accent2"/>
         </w:rPr>
-        <w:t xml:space="preserve"> They are also holarchical, like a systems of systems, as exemplified by the Heimdall framework of learning health systems </w:t>
+        <w:t xml:space="preserve"> They are also </w:t>
+      </w:r>
+      <w:proofErr w:type="spellStart"/>
+      <w:r>
+        <w:rPr>
+          <w:shd w:val="clear" w:color="auto" w:fill="ED7D31" w:themeFill="accent2"/>
+        </w:rPr>
+        <w:t>holarchical</w:t>
+      </w:r>
+      <w:proofErr w:type="spellEnd"/>
+      <w:r>
+        <w:rPr>
+          <w:shd w:val="clear" w:color="auto" w:fill="ED7D31" w:themeFill="accent2"/>
+        </w:rPr>
+        <w:t xml:space="preserve">, like a systems of systems, as exemplified by the </w:t>
+      </w:r>
+      <w:proofErr w:type="spellStart"/>
+      <w:r>
+        <w:rPr>
+          <w:shd w:val="clear" w:color="auto" w:fill="ED7D31" w:themeFill="accent2"/>
+        </w:rPr>
+        <w:t>Heimdall</w:t>
+      </w:r>
+      <w:proofErr w:type="spellEnd"/>
+      <w:r>
+        <w:rPr>
+          <w:shd w:val="clear" w:color="auto" w:fill="ED7D31" w:themeFill="accent2"/>
+        </w:rPr>
+        <w:t xml:space="preserve"> framework of learning health systems </w:t>
       </w:r>
       <w:r>
         <w:rPr>
@@ -3754,7 +3799,21 @@
         <w:rPr>
           <w:shd w:val="clear" w:color="auto" w:fill="5B9BD5" w:themeFill="accent1"/>
         </w:rPr>
-        <w:t xml:space="preserve"> and holarchical conceptualisation of </w:t>
+        <w:t xml:space="preserve"> and </w:t>
+      </w:r>
+      <w:proofErr w:type="spellStart"/>
+      <w:r>
+        <w:rPr>
+          <w:shd w:val="clear" w:color="auto" w:fill="5B9BD5" w:themeFill="accent1"/>
+        </w:rPr>
+        <w:t>holarchical</w:t>
+      </w:r>
+      <w:proofErr w:type="spellEnd"/>
+      <w:r>
+        <w:rPr>
+          <w:shd w:val="clear" w:color="auto" w:fill="5B9BD5" w:themeFill="accent1"/>
+        </w:rPr>
+        <w:t xml:space="preserve"> conceptualisation of </w:t>
       </w:r>
       <w:r>
         <w:rPr>
@@ -3778,7 +3837,21 @@
         <w:rPr>
           <w:shd w:val="clear" w:color="auto" w:fill="5B9BD5" w:themeFill="accent1"/>
         </w:rPr>
-        <w:t>complex, holarchical structure of healthcare</w:t>
+        <w:t xml:space="preserve">complex, </w:t>
+      </w:r>
+      <w:proofErr w:type="spellStart"/>
+      <w:r>
+        <w:rPr>
+          <w:shd w:val="clear" w:color="auto" w:fill="5B9BD5" w:themeFill="accent1"/>
+        </w:rPr>
+        <w:t>holarchical</w:t>
+      </w:r>
+      <w:proofErr w:type="spellEnd"/>
+      <w:r>
+        <w:rPr>
+          <w:shd w:val="clear" w:color="auto" w:fill="5B9BD5" w:themeFill="accent1"/>
+        </w:rPr>
+        <w:t xml:space="preserve"> structure of healthcare</w:t>
       </w:r>
       <w:r>
         <w:t>.</w:t>
@@ -4302,15 +4375,7 @@
         <w:rPr>
           <w:shd w:val="clear" w:color="auto" w:fill="5B9BD5" w:themeFill="accent1"/>
         </w:rPr>
-        <w:t>In addition to earlier recommendations of adopting socio-technical perspective and a syste</w:t>
-      </w:r>
-      <w:bookmarkStart w:id="1" w:name="_GoBack"/>
-      <w:bookmarkEnd w:id="1"/>
-      <w:r>
-        <w:rPr>
-          <w:shd w:val="clear" w:color="auto" w:fill="5B9BD5" w:themeFill="accent1"/>
-        </w:rPr>
-        <w:t>ms approach to conceptualising risk, solutionism can be addresse</w:t>
+        <w:t>In addition to earlier recommendations of adopting socio-technical perspective and a systems approach to conceptualising risk, solutionism can be addresse</w:t>
       </w:r>
       <w:r>
         <w:rPr>
@@ -4488,22 +4553,117 @@
         <w:t xml:space="preserve">The intention of this article was to begin the process of developing the theoretical and practical foundations of safety informatics, contributing to </w:t>
       </w:r>
       <w:r>
-        <w:t xml:space="preserve">needed </w:t>
-      </w:r>
-      <w:r>
-        <w:t>practical progress</w:t>
-      </w:r>
-      <w:r>
-        <w:t xml:space="preserve"> in safety science</w:t>
+        <w:t xml:space="preserve">needed practical progress in safety science </w:t>
+      </w:r>
+      <w:r>
+        <w:fldChar w:fldCharType="begin" w:fldLock="1"/>
+      </w:r>
+      <w:r>
+        <w:instrText>ADDIN CSL_CITATION {"citationItems":[{"id":"ITEM-1","itemData":{"DOI":"10.1016/j.ssci.2020.104654","ISSN":"18791042","abstract":"In the field of safety science, we have stopped competing empirically. The theorists fight each other with keynotes and editorials, the empiricists tinker within the boundaries of existing theory, and the practitioners use neither theory nor evidence to determine their activities. As a result, safety science is advancing very slowly, despite a high and increasing volume of research activity and publication. The journal Safety Science alone has published over a thousand articles in the past five years and has rejected over five thousand. Some of those articles were the capstones of PhD projects. Some were the outputs of publicly or industry-funded research. Most represented hundreds of hours of intellectual labour, and substantial emotional commitment. Taken together, this is a massive program of work that has had a marginal impact on moving existing theory or improving safety practice. Whilst it is tempting to believe that this is just the normal grunt-work of science – small steps, dead ends, and occasional breakthroughs – a close examination of the work being produced makes clear that the unproductive effort is not necessary swarf from the machine-work of making knowledge, but waste caused by poorly directed or poorly designed research. Such squandering of energy, talent and resources makes us furious. This paper, targeted at the Special Issue on the Future of Safety Science, is a proposal for how we should frame our empirical contributions so that safety science (and the journal Safety Science) has a positive future. For a field of research to move forward, each new project or paper must strive to change what has come before – adding, synthesising, testing, tearing down or making anew. Not every piece of work will be successful in creating lasting change – but every piece of work must genuinely try to advance current theory. The paper frames and justifies a set of commitments by the authors in order to find a brighter future for safety science and invites readers to share those commitments.","author":[{"dropping-particle":"","family":"Rae","given":"Andrew","non-dropping-particle":"","parse-names":false,"suffix":""},{"dropping-particle":"","family":"Provan","given":"David","non-dropping-particle":"","parse-names":false,"suffix":""},{"dropping-particle":"","family":"Aboelssaad","given":"Hossam","non-dropping-particle":"","parse-names":false,"suffix":""},{"dropping-particle":"","family":"Alexander","given":"Rob","non-dropping-particle":"","parse-names":false,"suffix":""}],"container-title":"Safety Science","id":"ITEM-1","issue":"June","issued":{"date-parts":[["2020"]]},"title":"A manifesto for Reality-based Safety Science","type":"article-journal","volume":"126"},"uris":["http://www.mendeley.com/documents/?uuid=99972d8d-196d-4a3a-b777-5ccd4da08d63"]}],"mendeley":{"formattedCitation":"(Rae &lt;i&gt;et al.&lt;/i&gt;, 2020)","plainTextFormattedCitation":"(Rae et al., 2020)","previouslyFormattedCitation":"(Rae &lt;i&gt;et al.&lt;/i&gt;, 2020)"},"properties":{"noteIndex":0},"schema":"https://github.com/citation-style-language/schema/raw/master/csl-citation.json"}</w:instrText>
+      </w:r>
+      <w:r>
+        <w:fldChar w:fldCharType="separate"/>
+      </w:r>
+      <w:r>
+        <w:rPr>
+          <w:noProof/>
+        </w:rPr>
+        <w:t xml:space="preserve">(Rae </w:t>
+      </w:r>
+      <w:r>
+        <w:rPr>
+          <w:i/>
+          <w:noProof/>
+        </w:rPr>
+        <w:t>et al.</w:t>
+      </w:r>
+      <w:r>
+        <w:rPr>
+          <w:noProof/>
+        </w:rPr>
+        <w:t>, 2020)</w:t>
+      </w:r>
+      <w:r>
+        <w:fldChar w:fldCharType="end"/>
+      </w:r>
+      <w:r>
+        <w:t xml:space="preserve"> and </w:t>
+      </w:r>
+      <w:r>
+        <w:t xml:space="preserve">a unifying theory </w:t>
+      </w:r>
+      <w:r>
+        <w:fldChar w:fldCharType="begin" w:fldLock="1"/>
+      </w:r>
+      <w:r>
+        <w:instrText>ADDIN CSL_CITATION {"citationItems":[{"id":"ITEM-1","itemData":{"DOI":"10.1016/j.ssci.2019.104593","ISSN":"18791042","abstract":"Ever since safety started to be investigated in a consistent manner, around 150 years ago, there has been a tremendous improvement, both in our understanding of accident processes, and in reduction of harm and damage caused by these occupational and major accidents. Major improvements in safety theories, models and metaphors were made after World War II, with the late 1970s till the late 1990s as the ‘golden years’. But still these major accidents occur and they will keep prompting future scientific developments in safety, as they have done in the past. Reducing the frequency of major accidents remains challenging. Improving design and automation, as starting point for safety has its limits due to the complexity of processes and the inability to foresee all safety related conflicts. The modern emphasis to assure the capacity to handle unforeseen events, such as resilience promises to deliver, will become even more important in the future. Inherent safe design on the other hand make a sensible approach when designing production processes for emerging and future technologies, like nano- and biotechnology. Also, it will remain difficult for small and medium sized enterprises to adhere to complicated laws and regulations. In addition, an increased participation of stakeholder groups makes future safety decision-making even more challenging than it already is today. Yet we foresee that there may be grounds for change in which safety rules, laws and regulations are set aside, the bureaucratic approach towards safety is stopped and the focus is on dynamic accident processes detection. Today, methods are developed to automatically assess time-dependant advancement of accident scenarios and barrier degradation. This direction will contribute substantially to a future higher level of safety in different industrial sectors and might alleviate the emphasis on bureaucracy. We end with developments in two countries where safety and safety science is emerging.","author":[{"dropping-particle":"","family":"Swuste","given":"Paul","non-dropping-particle":"","parse-names":false,"suffix":""},{"dropping-particle":"","family":"Groeneweg","given":"Jop","non-dropping-particle":"","parse-names":false,"suffix":""},{"dropping-particle":"","family":"Gulijk","given":"Coen","non-dropping-particle":"van","parse-names":false,"suffix":""},{"dropping-particle":"","family":"Zwaard","given":"Walter","non-dropping-particle":"","parse-names":false,"suffix":""},{"dropping-particle":"","family":"Lemkowitz","given":"Saul","non-dropping-particle":"","parse-names":false,"suffix":""},{"dropping-particle":"","family":"Oostendorp","given":"Yvette","non-dropping-particle":"","parse-names":false,"suffix":""}],"container-title":"Safety Science","id":"ITEM-1","issue":"September 2019","issued":{"date-parts":[["2020"]]},"page":"104593","publisher":"Elsevier","title":"The future of safety science","type":"article-journal","volume":"125"},"uris":["http://www.mendeley.com/documents/?uuid=d43e1d66-07a7-4147-a2a5-92a9712322ae"]}],"mendeley":{"formattedCitation":"(Swuste &lt;i&gt;et al.&lt;/i&gt;, 2020)","plainTextFormattedCitation":"(Swuste et al., 2020)","previouslyFormattedCitation":"(Swuste &lt;i&gt;et al.&lt;/i&gt;, 2020)"},"properties":{"noteIndex":0},"schema":"https://github.com/citation-style-language/schema/raw/master/csl-citation.json"}</w:instrText>
+      </w:r>
+      <w:r>
+        <w:fldChar w:fldCharType="separate"/>
+      </w:r>
+      <w:r>
+        <w:rPr>
+          <w:noProof/>
+        </w:rPr>
+        <w:t xml:space="preserve">(Swuste </w:t>
+      </w:r>
+      <w:r>
+        <w:rPr>
+          <w:i/>
+          <w:noProof/>
+        </w:rPr>
+        <w:t>et al.</w:t>
+      </w:r>
+      <w:r>
+        <w:rPr>
+          <w:noProof/>
+        </w:rPr>
+        <w:t>, 2020)</w:t>
+      </w:r>
+      <w:r>
+        <w:fldChar w:fldCharType="end"/>
+      </w:r>
+      <w:r>
+        <w:t xml:space="preserve">. </w:t>
+      </w:r>
+      <w:r>
+        <w:t>We presented six challenges posed by new and emerging HITs, described the implications for patient safety, and recommendations</w:t>
+      </w:r>
+      <w:r>
+        <w:t xml:space="preserve"> theoretical and practical mitigations</w:t>
+      </w:r>
+      <w:r>
+        <w:t>.</w:t>
+      </w:r>
+      <w:r>
+        <w:t xml:space="preserve"> These challenges, implications and recommendations were gathered at a </w:t>
+      </w:r>
+      <w:r>
+        <w:t>workshop of health informatics researchers</w:t>
       </w:r>
       <w:r>
         <w:t xml:space="preserve"> </w:t>
       </w:r>
       <w:r>
+        <w:t>focused on exploring the theoretical and practical foundations of safety informatics.</w:t>
+      </w:r>
+      <w:r>
+        <w:t xml:space="preserve"> </w:t>
+      </w:r>
+      <w:r>
+        <w:t>Subsequent workshops in our will address t</w:t>
+      </w:r>
+      <w:r>
+        <w:t>he implications of contemporary safety theory for digital innovation</w:t>
+      </w:r>
+      <w:r>
+        <w:t xml:space="preserve">, sociotechnical evaluation of digital technology, and digital technology designed to improve patient safety </w:t>
+      </w:r>
+      <w:r>
         <w:fldChar w:fldCharType="begin" w:fldLock="1"/>
       </w:r>
       <w:r>
-        <w:instrText>ADDIN CSL_CITATION {"citationItems":[{"id":"ITEM-1","itemData":{"DOI":"10.1016/j.ssci.2020.104654","ISSN":"18791042","abstract":"In the field of safety science, we have stopped competing empirically. The theorists fight each other with keynotes and editorials, the empiricists tinker within the boundaries of existing theory, and the practitioners use neither theory nor evidence to determine their activities. As a result, safety science is advancing very slowly, despite a high and increasing volume of research activity and publication. The journal Safety Science alone has published over a thousand articles in the past five years and has rejected over five thousand. Some of those articles were the capstones of PhD projects. Some were the outputs of publicly or industry-funded research. Most represented hundreds of hours of intellectual labour, and substantial emotional commitment. Taken together, this is a massive program of work that has had a marginal impact on moving existing theory or improving safety practice. Whilst it is tempting to believe that this is just the normal grunt-work of science – small steps, dead ends, and occasional breakthroughs – a close examination of the work being produced makes clear that the unproductive effort is not necessary swarf from the machine-work of making knowledge, but waste caused by poorly directed or poorly designed research. Such squandering of energy, talent and resources makes us furious. This paper, targeted at the Special Issue on the Future of Safety Science, is a proposal for how we should frame our empirical contributions so that safety science (and the journal Safety Science) has a positive future. For a field of research to move forward, each new project or paper must strive to change what has come before – adding, synthesising, testing, tearing down or making anew. Not every piece of work will be successful in creating lasting change – but every piece of work must genuinely try to advance current theory. The paper frames and justifies a set of commitments by the authors in order to find a brighter future for safety science and invites readers to share those commitments.","author":[{"dropping-particle":"","family":"Rae","given":"Andrew","non-dropping-particle":"","parse-names":false,"suffix":""},{"dropping-particle":"","family":"Provan","given":"David","non-dropping-particle":"","parse-names":false,"suffix":""},{"dropping-particle":"","family":"Aboelssaad","given":"Hossam","non-dropping-particle":"","parse-names":false,"suffix":""},{"dropping-particle":"","family":"Alexander","given":"Rob","non-dropping-particle":"","parse-names":false,"suffix":""}],"container-title":"Safety Science","id":"ITEM-1","issue":"June","issued":{"date-parts":[["2020"]]},"title":"A manifesto for Reality-based Safety Science","type":"article-journal","volume":"126"},"uris":["http://www.mendeley.com/documents/?uuid=99972d8d-196d-4a3a-b777-5ccd4da08d63"]}],"mendeley":{"formattedCitation":"(Rae &lt;i&gt;et al.&lt;/i&gt;, 2020)","plainTextFormattedCitation":"(Rae et al., 2020)","previouslyFormattedCitation":"(Rae &lt;i&gt;et al.&lt;/i&gt;, 2020)"},"properties":{"noteIndex":0},"schema":"https://github.com/citation-style-language/schema/raw/master/csl-citation.json"}</w:instrText>
+        <w:instrText>ADDIN CSL_CITATION {"citationItems":[{"id":"ITEM-1","itemData":{"URL":"https://github.com/ciaranmci/TheoryDevWrkshop1","accessed":{"date-parts":[["2020","5","14"]]},"author":[{"dropping-particle":"","family":"Johnson","given":"Owen A.","non-dropping-particle":"","parse-names":false,"suffix":""},{"dropping-particle":"","family":"Benn","given":"Jonathan","non-dropping-particle":"","parse-names":false,"suffix":""},{"dropping-particle":"","family":"Habli","given":"Ibrahim","non-dropping-particle":"","parse-names":false,"suffix":""},{"dropping-particle":"","family":"Peek","given":"Niels","non-dropping-particle":"","parse-names":false,"suffix":""},{"dropping-particle":"","family":"McCrorie","given":"Carolyn","non-dropping-particle":"","parse-names":false,"suffix":""},{"dropping-particle":"","family":"McInerney","given":"Ciarán D.","non-dropping-particle":"","parse-names":false,"suffix":""}],"id":"ITEM-1","issued":{"date-parts":[["2020"]]},"title":"Theoretical and practical foundations of Safety Informatics: Workshop programme proposal","type":"webpage"},"uris":["http://www.mendeley.com/documents/?uuid=6b18067f-4748-4eb4-ac03-69620507f4bb"]}],"mendeley":{"formattedCitation":"(Johnson &lt;i&gt;et al.&lt;/i&gt;, 2020)","plainTextFormattedCitation":"(Johnson et al., 2020)","previouslyFormattedCitation":"(Johnson &lt;i&gt;et al.&lt;/i&gt;, 2020)"},"properties":{"noteIndex":0},"schema":"https://github.com/citation-style-language/schema/raw/master/csl-citation.json"}</w:instrText>
       </w:r>
       <w:r>
         <w:fldChar w:fldCharType="separate"/>
@@ -4512,7 +4672,7 @@
         <w:rPr>
           <w:noProof/>
         </w:rPr>
-        <w:t xml:space="preserve">(Rae </w:t>
+        <w:t xml:space="preserve">(Johnson </w:t>
       </w:r>
       <w:r>
         <w:rPr>
@@ -4531,124 +4691,16 @@
         <w:fldChar w:fldCharType="end"/>
       </w:r>
       <w:r>
-        <w:t xml:space="preserve"> and </w:t>
-      </w:r>
-      <w:r>
-        <w:t xml:space="preserve">a unifying theory </w:t>
-      </w:r>
-      <w:r>
-        <w:fldChar w:fldCharType="begin" w:fldLock="1"/>
-      </w:r>
-      <w:r>
-        <w:instrText>ADDIN CSL_CITATION {"citationItems":[{"id":"ITEM-1","itemData":{"DOI":"10.1016/j.ssci.2019.104593","ISSN":"18791042","abstract":"Ever since safety started to be investigated in a consistent manner, around 150 years ago, there has been a tremendous improvement, both in our understanding of accident processes, and in reduction of harm and damage caused by these occupational and major accidents. Major improvements in safety theories, models and metaphors were made after World War II, with the late 1970s till the late 1990s as the ‘golden years’. But still these major accidents occur and they will keep prompting future scientific developments in safety, as they have done in the past. Reducing the frequency of major accidents remains challenging. Improving design and automation, as starting point for safety has its limits due to the complexity of processes and the inability to foresee all safety related conflicts. The modern emphasis to assure the capacity to handle unforeseen events, such as resilience promises to deliver, will become even more important in the future. Inherent safe design on the other hand make a sensible approach when designing production processes for emerging and future technologies, like nano- and biotechnology. Also, it will remain difficult for small and medium sized enterprises to adhere to complicated laws and regulations. In addition, an increased participation of stakeholder groups makes future safety decision-making even more challenging than it already is today. Yet we foresee that there may be grounds for change in which safety rules, laws and regulations are set aside, the bureaucratic approach towards safety is stopped and the focus is on dynamic accident processes detection. Today, methods are developed to automatically assess time-dependant advancement of accident scenarios and barrier degradation. This direction will contribute substantially to a future higher level of safety in different industrial sectors and might alleviate the emphasis on bureaucracy. We end with developments in two countries where safety and safety science is emerging.","author":[{"dropping-particle":"","family":"Swuste","given":"Paul","non-dropping-particle":"","parse-names":false,"suffix":""},{"dropping-particle":"","family":"Groeneweg","given":"Jop","non-dropping-particle":"","parse-names":false,"suffix":""},{"dropping-particle":"","family":"Gulijk","given":"Coen","non-dropping-particle":"van","parse-names":false,"suffix":""},{"dropping-particle":"","family":"Zwaard","given":"Walter","non-dropping-particle":"","parse-names":false,"suffix":""},{"dropping-particle":"","family":"Lemkowitz","given":"Saul","non-dropping-particle":"","parse-names":false,"suffix":""},{"dropping-particle":"","family":"Oostendorp","given":"Yvette","non-dropping-particle":"","parse-names":false,"suffix":""}],"container-title":"Safety Science","id":"ITEM-1","issue":"September 2019","issued":{"date-parts":[["2020"]]},"page":"104593","publisher":"Elsevier","title":"The future of safety science","type":"article-journal","volume":"125"},"uris":["http://www.mendeley.com/documents/?uuid=d43e1d66-07a7-4147-a2a5-92a9712322ae"]}],"mendeley":{"formattedCitation":"(Swuste &lt;i&gt;et al.&lt;/i&gt;, 2020)","plainTextFormattedCitation":"(Swuste et al., 2020)","previouslyFormattedCitation":"(Swuste &lt;i&gt;et al.&lt;/i&gt;, 2020)"},"properties":{"noteIndex":0},"schema":"https://github.com/citation-style-language/schema/raw/master/csl-citation.json"}</w:instrText>
-      </w:r>
-      <w:r>
-        <w:fldChar w:fldCharType="separate"/>
-      </w:r>
-      <w:r>
-        <w:rPr>
-          <w:noProof/>
-        </w:rPr>
-        <w:t xml:space="preserve">(Swuste </w:t>
-      </w:r>
-      <w:r>
-        <w:rPr>
-          <w:i/>
-          <w:noProof/>
-        </w:rPr>
-        <w:t>et al.</w:t>
-      </w:r>
-      <w:r>
-        <w:rPr>
-          <w:noProof/>
-        </w:rPr>
-        <w:t>, 2020)</w:t>
-      </w:r>
-      <w:r>
-        <w:fldChar w:fldCharType="end"/>
-      </w:r>
-      <w:r>
-        <w:t xml:space="preserve">. </w:t>
-      </w:r>
-      <w:r>
-        <w:t xml:space="preserve">The workshop described herein took placed during the </w:t>
-      </w:r>
-      <w:r>
-        <w:t>COVID-19</w:t>
-      </w:r>
-      <w:r>
-        <w:t xml:space="preserve"> pandemic of </w:t>
-      </w:r>
-      <w:r>
-        <w:t>2020, which spurred swift development and use of HIT. Rapid adoption of HIT has brought many benefits and new ways of working but</w:t>
-      </w:r>
-      <w:r>
-        <w:t xml:space="preserve"> has</w:t>
-      </w:r>
-      <w:r>
-        <w:t xml:space="preserve"> also brought </w:t>
-      </w:r>
-      <w:r>
-        <w:t xml:space="preserve">with it </w:t>
-      </w:r>
-      <w:r>
-        <w:t xml:space="preserve">existing and novel threats to patient safety. While the progress toward a more integrated </w:t>
-      </w:r>
-      <w:r>
-        <w:t xml:space="preserve">and </w:t>
-      </w:r>
-      <w:r>
-        <w:t>digital healthcare system is welcome, we urgently need to address the associated patient-safety concerns, both theoretically and practically.</w:t>
-      </w:r>
-    </w:p>
-    <w:p>
-      <w:r>
-        <w:t>…</w:t>
-      </w:r>
-      <w:r>
-        <w:t xml:space="preserve">  </w:t>
-      </w:r>
-    </w:p>
-    <w:p>
-      <w:r>
-        <w:t>Subsequent workshops in our series on the theoretical and practical foundations of safety informatics will address t</w:t>
-      </w:r>
-      <w:r>
-        <w:t>he implications of contemporary safety theory for digital innovation</w:t>
-      </w:r>
-      <w:r>
-        <w:t xml:space="preserve">, sociotechnical evaluation of digital technology, and digital technology designed to improve patient safety </w:t>
-      </w:r>
-      <w:r>
-        <w:fldChar w:fldCharType="begin" w:fldLock="1"/>
-      </w:r>
-      <w:r>
-        <w:instrText>ADDIN CSL_CITATION {"citationItems":[{"id":"ITEM-1","itemData":{"URL":"https://github.com/ciaranmci/TheoryDevWrkshop1","accessed":{"date-parts":[["2020","5","14"]]},"author":[{"dropping-particle":"","family":"Johnson","given":"Owen A.","non-dropping-particle":"","parse-names":false,"suffix":""},{"dropping-particle":"","family":"Benn","given":"Jonathan","non-dropping-particle":"","parse-names":false,"suffix":""},{"dropping-particle":"","family":"Habli","given":"Ibrahim","non-dropping-particle":"","parse-names":false,"suffix":""},{"dropping-particle":"","family":"Peek","given":"Niels","non-dropping-particle":"","parse-names":false,"suffix":""},{"dropping-particle":"","family":"McCrorie","given":"Carolyn","non-dropping-particle":"","parse-names":false,"suffix":""},{"dropping-particle":"","family":"McInerney","given":"Ciarán D.","non-dropping-particle":"","parse-names":false,"suffix":""}],"id":"ITEM-1","issued":{"date-parts":[["2020"]]},"title":"Theoretical and practical foundations of Safety Informatics: Workshop programme proposal","type":"webpage"},"uris":["http://www.mendeley.com/documents/?uuid=6b18067f-4748-4eb4-ac03-69620507f4bb"]}],"mendeley":{"formattedCitation":"(Johnson &lt;i&gt;et al.&lt;/i&gt;, 2020)","plainTextFormattedCitation":"(Johnson et al., 2020)","previouslyFormattedCitation":"(Johnson &lt;i&gt;et al.&lt;/i&gt;, 2020)"},"properties":{"noteIndex":0},"schema":"https://github.com/citation-style-language/schema/raw/master/csl-citation.json"}</w:instrText>
-      </w:r>
-      <w:r>
-        <w:fldChar w:fldCharType="separate"/>
-      </w:r>
-      <w:r>
-        <w:rPr>
-          <w:noProof/>
-        </w:rPr>
-        <w:t xml:space="preserve">(Johnson </w:t>
-      </w:r>
-      <w:r>
-        <w:rPr>
-          <w:i/>
-          <w:noProof/>
-        </w:rPr>
-        <w:t>et al.</w:t>
-      </w:r>
-      <w:r>
-        <w:rPr>
-          <w:noProof/>
-        </w:rPr>
-        <w:t>, 2020)</w:t>
-      </w:r>
-      <w:r>
-        <w:fldChar w:fldCharType="end"/>
+        <w:t>.</w:t>
+      </w:r>
+      <w:r>
+        <w:t xml:space="preserve"> This article contributes foci for these future discussions as we </w:t>
+      </w:r>
+      <w:r>
+        <w:t xml:space="preserve">establish a platform of safety informatics theory </w:t>
+      </w:r>
+      <w:r>
+        <w:t>for future research and development</w:t>
       </w:r>
       <w:r>
         <w:t>.</w:t>
@@ -4685,7 +4737,7 @@
 
 <file path=word/comments.xml><?xml version="1.0" encoding="utf-8"?>
 <w:comments xmlns:wpc="http://schemas.microsoft.com/office/word/2010/wordprocessingCanvas" xmlns:cx="http://schemas.microsoft.com/office/drawing/2014/chartex" xmlns:cx1="http://schemas.microsoft.com/office/drawing/2015/9/8/chartex" xmlns:mc="http://schemas.openxmlformats.org/markup-compatibility/2006" xmlns:o="urn:schemas-microsoft-com:office:office" xmlns:r="http://schemas.openxmlformats.org/officeDocument/2006/relationships" xmlns:m="http://schemas.openxmlformats.org/officeDocument/2006/math" xmlns:v="urn:schemas-microsoft-com:vml" xmlns:wp14="http://schemas.microsoft.com/office/word/2010/wordprocessingDrawing" xmlns:wp="http://schemas.openxmlformats.org/drawingml/2006/wordprocessingDrawing" xmlns:w10="urn:schemas-microsoft-com:office:word" xmlns:w="http://schemas.openxmlformats.org/wordprocessingml/2006/main" xmlns:w14="http://schemas.microsoft.com/office/word/2010/wordml" xmlns:w15="http://schemas.microsoft.com/office/word/2012/wordml" xmlns:w16se="http://schemas.microsoft.com/office/word/2015/wordml/symex" xmlns:wpg="http://schemas.microsoft.com/office/word/2010/wordprocessingGroup" xmlns:wpi="http://schemas.microsoft.com/office/word/2010/wordprocessingInk" xmlns:wne="http://schemas.microsoft.com/office/word/2006/wordml" xmlns:wps="http://schemas.microsoft.com/office/word/2010/wordprocessingShape" mc:Ignorable="w14 w15 w16se wp14">
-  <w:comment w:id="0" w:author="Ciarán McInerney" w:date="2020-08-03T09:40:00Z" w:initials="CM">
+  <w:comment w:id="1" w:author="Ciarán McInerney" w:date="2020-08-03T09:40:00Z" w:initials="CM">
     <w:p>
       <w:pPr>
         <w:pStyle w:val="CommentText"/>
@@ -7012,21 +7064,6 @@
 </file>
 
 <file path=customXml/item1.xml><?xml version="1.0" encoding="utf-8"?>
-<?mso-contentType ?>
-<FormTemplates xmlns="http://schemas.microsoft.com/sharepoint/v3/contenttype/forms">
-  <Display>DocumentLibraryForm</Display>
-  <Edit>DocumentLibraryForm</Edit>
-  <New>DocumentLibraryForm</New>
-</FormTemplates>
-</file>
-
-<file path=customXml/item2.xml><?xml version="1.0" encoding="utf-8"?>
-<p:properties xmlns:p="http://schemas.microsoft.com/office/2006/metadata/properties" xmlns:xsi="http://www.w3.org/2001/XMLSchema-instance" xmlns:pc="http://schemas.microsoft.com/office/infopath/2007/PartnerControls">
-  <documentManagement/>
-</p:properties>
-</file>
-
-<file path=customXml/item3.xml><?xml version="1.0" encoding="utf-8"?>
 <ct:contentTypeSchema xmlns:ct="http://schemas.microsoft.com/office/2006/metadata/contentType" xmlns:ma="http://schemas.microsoft.com/office/2006/metadata/properties/metaAttributes" ct:_="" ma:_="" ma:contentTypeName="Document" ma:contentTypeID="0x0101006DE130CAEB37044C9F27A096B751B6FA" ma:contentTypeVersion="12" ma:contentTypeDescription="Create a new document." ma:contentTypeScope="" ma:versionID="5fe32df70957739b5070c3ec97c20c3b">
   <xsd:schema xmlns:xsd="http://www.w3.org/2001/XMLSchema" xmlns:xs="http://www.w3.org/2001/XMLSchema" xmlns:p="http://schemas.microsoft.com/office/2006/metadata/properties" xmlns:ns3="bbd61249-83b9-438e-a84b-789da273a8cb" xmlns:ns4="5e36aeda-f48f-46f3-9de8-7474189645c5" targetNamespace="http://schemas.microsoft.com/office/2006/metadata/properties" ma:root="true" ma:fieldsID="71da4579eb5b50dc5cf8c9abdd0204cc" ns3:_="" ns4:_="">
     <xsd:import namespace="bbd61249-83b9-438e-a84b-789da273a8cb"/>
@@ -7243,36 +7280,26 @@
 </ct:contentTypeSchema>
 </file>
 
+<file path=customXml/item2.xml><?xml version="1.0" encoding="utf-8"?>
+<p:properties xmlns:p="http://schemas.microsoft.com/office/2006/metadata/properties" xmlns:xsi="http://www.w3.org/2001/XMLSchema-instance" xmlns:pc="http://schemas.microsoft.com/office/infopath/2007/PartnerControls">
+  <documentManagement/>
+</p:properties>
+</file>
+
+<file path=customXml/item3.xml><?xml version="1.0" encoding="utf-8"?>
+<?mso-contentType ?>
+<FormTemplates xmlns="http://schemas.microsoft.com/sharepoint/v3/contenttype/forms">
+  <Display>DocumentLibraryForm</Display>
+  <Edit>DocumentLibraryForm</Edit>
+  <New>DocumentLibraryForm</New>
+</FormTemplates>
+</file>
+
 <file path=customXml/item4.xml><?xml version="1.0" encoding="utf-8"?>
 <b:Sources xmlns:b="http://schemas.openxmlformats.org/officeDocument/2006/bibliography" xmlns="http://schemas.openxmlformats.org/officeDocument/2006/bibliography" SelectedStyle="\APASixthEditionOfficeOnline.xsl" StyleName="APA" Version="6"/>
 </file>
 
 <file path=customXml/itemProps1.xml><?xml version="1.0" encoding="utf-8"?>
-<ds:datastoreItem xmlns:ds="http://schemas.openxmlformats.org/officeDocument/2006/customXml" ds:itemID="{2CC37764-4454-4AEC-8F8D-91B1E14314A1}">
-  <ds:schemaRefs>
-    <ds:schemaRef ds:uri="http://schemas.microsoft.com/sharepoint/v3/contenttype/forms"/>
-  </ds:schemaRefs>
-</ds:datastoreItem>
-</file>
-
-<file path=customXml/itemProps2.xml><?xml version="1.0" encoding="utf-8"?>
-<ds:datastoreItem xmlns:ds="http://schemas.openxmlformats.org/officeDocument/2006/customXml" ds:itemID="{0024DCC9-CBAB-4943-B2F0-744E30F053E7}">
-  <ds:schemaRefs>
-    <ds:schemaRef ds:uri="http://schemas.microsoft.com/office/2006/documentManagement/types"/>
-    <ds:schemaRef ds:uri="http://schemas.openxmlformats.org/package/2006/metadata/core-properties"/>
-    <ds:schemaRef ds:uri="http://purl.org/dc/dcmitype/"/>
-    <ds:schemaRef ds:uri="http://purl.org/dc/elements/1.1/"/>
-    <ds:schemaRef ds:uri="bbd61249-83b9-438e-a84b-789da273a8cb"/>
-    <ds:schemaRef ds:uri="http://schemas.microsoft.com/office/2006/metadata/properties"/>
-    <ds:schemaRef ds:uri="http://purl.org/dc/terms/"/>
-    <ds:schemaRef ds:uri="http://schemas.microsoft.com/office/infopath/2007/PartnerControls"/>
-    <ds:schemaRef ds:uri="5e36aeda-f48f-46f3-9de8-7474189645c5"/>
-    <ds:schemaRef ds:uri="http://www.w3.org/XML/1998/namespace"/>
-  </ds:schemaRefs>
-</ds:datastoreItem>
-</file>
-
-<file path=customXml/itemProps3.xml><?xml version="1.0" encoding="utf-8"?>
 <ds:datastoreItem xmlns:ds="http://schemas.openxmlformats.org/officeDocument/2006/customXml" ds:itemID="{B0286A67-B910-4FF4-8721-1790BCBF9B9E}">
   <ds:schemaRefs>
     <ds:schemaRef ds:uri="http://schemas.microsoft.com/office/2006/metadata/contentType"/>
@@ -7291,8 +7318,33 @@
 </ds:datastoreItem>
 </file>
 
+<file path=customXml/itemProps2.xml><?xml version="1.0" encoding="utf-8"?>
+<ds:datastoreItem xmlns:ds="http://schemas.openxmlformats.org/officeDocument/2006/customXml" ds:itemID="{0024DCC9-CBAB-4943-B2F0-744E30F053E7}">
+  <ds:schemaRefs>
+    <ds:schemaRef ds:uri="http://purl.org/dc/elements/1.1/"/>
+    <ds:schemaRef ds:uri="http://schemas.microsoft.com/office/2006/metadata/properties"/>
+    <ds:schemaRef ds:uri="http://purl.org/dc/terms/"/>
+    <ds:schemaRef ds:uri="http://schemas.openxmlformats.org/package/2006/metadata/core-properties"/>
+    <ds:schemaRef ds:uri="http://schemas.microsoft.com/office/2006/documentManagement/types"/>
+    <ds:schemaRef ds:uri="http://schemas.microsoft.com/office/infopath/2007/PartnerControls"/>
+    <ds:schemaRef ds:uri="5e36aeda-f48f-46f3-9de8-7474189645c5"/>
+    <ds:schemaRef ds:uri="bbd61249-83b9-438e-a84b-789da273a8cb"/>
+    <ds:schemaRef ds:uri="http://www.w3.org/XML/1998/namespace"/>
+    <ds:schemaRef ds:uri="http://purl.org/dc/dcmitype/"/>
+  </ds:schemaRefs>
+</ds:datastoreItem>
+</file>
+
+<file path=customXml/itemProps3.xml><?xml version="1.0" encoding="utf-8"?>
+<ds:datastoreItem xmlns:ds="http://schemas.openxmlformats.org/officeDocument/2006/customXml" ds:itemID="{2CC37764-4454-4AEC-8F8D-91B1E14314A1}">
+  <ds:schemaRefs>
+    <ds:schemaRef ds:uri="http://schemas.microsoft.com/sharepoint/v3/contenttype/forms"/>
+  </ds:schemaRefs>
+</ds:datastoreItem>
+</file>
+
 <file path=customXml/itemProps4.xml><?xml version="1.0" encoding="utf-8"?>
-<ds:datastoreItem xmlns:ds="http://schemas.openxmlformats.org/officeDocument/2006/customXml" ds:itemID="{5133E2E4-6553-41A6-99CF-66EA72CDA230}">
+<ds:datastoreItem xmlns:ds="http://schemas.openxmlformats.org/officeDocument/2006/customXml" ds:itemID="{DF5AEFCF-E350-4D09-92A0-BA2AFAB10F12}">
   <ds:schemaRefs>
     <ds:schemaRef ds:uri="http://schemas.openxmlformats.org/officeDocument/2006/bibliography"/>
   </ds:schemaRefs>

</xml_diff>